<commit_message>
lab 5 tre de modificat
</commit_message>
<xml_diff>
--- a/MP/Capitolul2_MP.docx
+++ b/MP/Capitolul2_MP.docx
@@ -1188,6 +1188,28 @@
         </w:rPr>
         <w:t>Prin analiza cerințelor identificate ale stakeholderilor, putem realiza o imagine comprehensivă a așteptărilor și nevoilor fiecărei categorii de părți interesate. Această înțelegere detaliată va servi drept bază pentru dezvoltarea ulterioară a proiectului Smarthouse, asigurându-se că soluția propusă să satisfacă cerințele și să ofere beneficii semnificative pentru toți stakeholderii implicați.</w:t>
       </w:r>
+    </w:p>
+    <w:p>
+      <w:pPr>
+        <w:ind w:firstLine="720"/>
+        <w:rPr>
+          <w:rFonts w:ascii="Times New Roman" w:hAnsi="Times New Roman" w:cs="Times New Roman"/>
+          <w:sz w:val="26"/>
+          <w:szCs w:val="26"/>
+          <w:lang w:val="ro-RO"/>
+        </w:rPr>
+      </w:pPr>
+    </w:p>
+    <w:p>
+      <w:pPr>
+        <w:ind w:firstLine="720"/>
+        <w:rPr>
+          <w:rFonts w:ascii="Times New Roman" w:hAnsi="Times New Roman" w:cs="Times New Roman"/>
+          <w:sz w:val="26"/>
+          <w:szCs w:val="26"/>
+          <w:lang w:val="ro-RO"/>
+        </w:rPr>
+      </w:pPr>
     </w:p>
     <w:p>
       <w:pPr>
@@ -2920,6 +2942,7 @@
   <w:style w:type="character" w:default="1" w:styleId="DefaultParagraphFont">
     <w:name w:val="Default Paragraph Font"/>
     <w:uiPriority w:val="1"/>
+    <w:semiHidden/>
     <w:unhideWhenUsed/>
   </w:style>
   <w:style w:type="table" w:default="1" w:styleId="TableNormal">

</xml_diff>